<commit_message>
Added project Detective Me on Typescript Functions
</commit_message>
<xml_diff>
--- a/30. Type Script/Lessons/2. Functions/Lesson doc/Lesson.docx
+++ b/30. Type Script/Lessons/2. Functions/Lesson doc/Lesson.docx
@@ -9346,6 +9346,2055 @@
           <w:szCs w:val="24"/>
         </w:rPr>
         <w:t>Great job!</w:t>
+      </w:r>
+    </w:p>
+    <w:p>
+      <w:pPr>
+        <w:shd w:val="clear" w:color="auto" w:fill="1E1E1E"/>
+        <w:spacing w:after="0" w:line="360" w:lineRule="atLeast"/>
+        <w:rPr>
+          <w:rFonts w:ascii="Consolas" w:eastAsia="Times New Roman" w:hAnsi="Consolas" w:cs="Times New Roman"/>
+          <w:color w:val="FFFFFF"/>
+          <w:sz w:val="21"/>
+          <w:szCs w:val="21"/>
+        </w:rPr>
+      </w:pPr>
+      <w:r>
+        <w:rPr>
+          <w:rFonts w:ascii="Consolas" w:eastAsia="Times New Roman" w:hAnsi="Consolas" w:cs="Times New Roman"/>
+          <w:color w:val="B3CCFF"/>
+          <w:sz w:val="21"/>
+          <w:szCs w:val="21"/>
+        </w:rPr>
+        <w:t>function</w:t>
+      </w:r>
+      <w:r>
+        <w:rPr>
+          <w:rFonts w:ascii="Consolas" w:eastAsia="Times New Roman" w:hAnsi="Consolas" w:cs="Times New Roman"/>
+          <w:color w:val="FFFFFF"/>
+          <w:sz w:val="21"/>
+          <w:szCs w:val="21"/>
+        </w:rPr>
+        <w:t> </w:t>
+      </w:r>
+      <w:proofErr w:type="spellStart"/>
+      <w:proofErr w:type="gramStart"/>
+      <w:r>
+        <w:rPr>
+          <w:rFonts w:ascii="Consolas" w:eastAsia="Times New Roman" w:hAnsi="Consolas" w:cs="Times New Roman"/>
+          <w:color w:val="FFFFFF"/>
+          <w:sz w:val="21"/>
+          <w:szCs w:val="21"/>
+        </w:rPr>
+        <w:t>useMagnifyingGlass</w:t>
+      </w:r>
+      <w:proofErr w:type="spellEnd"/>
+      <w:r>
+        <w:rPr>
+          <w:rFonts w:ascii="Consolas" w:eastAsia="Times New Roman" w:hAnsi="Consolas" w:cs="Times New Roman"/>
+          <w:color w:val="E85D7F"/>
+          <w:sz w:val="21"/>
+          <w:szCs w:val="21"/>
+        </w:rPr>
+        <w:t>(</w:t>
+      </w:r>
+      <w:proofErr w:type="gramEnd"/>
+      <w:r>
+        <w:rPr>
+          <w:rFonts w:ascii="Consolas" w:eastAsia="Times New Roman" w:hAnsi="Consolas" w:cs="Times New Roman"/>
+          <w:color w:val="E85D7F"/>
+          <w:sz w:val="21"/>
+          <w:szCs w:val="21"/>
+        </w:rPr>
+        <w:t>):</w:t>
+      </w:r>
+      <w:r>
+        <w:rPr>
+          <w:rFonts w:ascii="Consolas" w:eastAsia="Times New Roman" w:hAnsi="Consolas" w:cs="Times New Roman"/>
+          <w:color w:val="B3CCFF"/>
+          <w:sz w:val="21"/>
+          <w:szCs w:val="21"/>
+        </w:rPr>
+        <w:t>string</w:t>
+      </w:r>
+      <w:r>
+        <w:rPr>
+          <w:rFonts w:ascii="Consolas" w:eastAsia="Times New Roman" w:hAnsi="Consolas" w:cs="Times New Roman"/>
+          <w:color w:val="E85D7F"/>
+          <w:sz w:val="21"/>
+          <w:szCs w:val="21"/>
+        </w:rPr>
+        <w:t>{</w:t>
+      </w:r>
+    </w:p>
+    <w:p>
+      <w:pPr>
+        <w:shd w:val="clear" w:color="auto" w:fill="1E1E1E"/>
+        <w:spacing w:after="0" w:line="360" w:lineRule="atLeast"/>
+        <w:rPr>
+          <w:rFonts w:ascii="Consolas" w:eastAsia="Times New Roman" w:hAnsi="Consolas" w:cs="Times New Roman"/>
+          <w:color w:val="FFFFFF"/>
+          <w:sz w:val="21"/>
+          <w:szCs w:val="21"/>
+        </w:rPr>
+      </w:pPr>
+      <w:r>
+        <w:rPr>
+          <w:rFonts w:ascii="Consolas" w:eastAsia="Times New Roman" w:hAnsi="Consolas" w:cs="Times New Roman"/>
+          <w:color w:val="FFFFFF"/>
+          <w:sz w:val="21"/>
+          <w:szCs w:val="21"/>
+        </w:rPr>
+        <w:t>  </w:t>
+      </w:r>
+      <w:proofErr w:type="gramStart"/>
+      <w:r>
+        <w:rPr>
+          <w:rFonts w:ascii="Consolas" w:eastAsia="Times New Roman" w:hAnsi="Consolas" w:cs="Times New Roman"/>
+          <w:color w:val="FFFFFF"/>
+          <w:sz w:val="21"/>
+          <w:szCs w:val="21"/>
+        </w:rPr>
+        <w:t>console</w:t>
+      </w:r>
+      <w:r>
+        <w:rPr>
+          <w:rFonts w:ascii="Consolas" w:eastAsia="Times New Roman" w:hAnsi="Consolas" w:cs="Times New Roman"/>
+          <w:color w:val="E85D7F"/>
+          <w:sz w:val="21"/>
+          <w:szCs w:val="21"/>
+        </w:rPr>
+        <w:t>.</w:t>
+      </w:r>
+      <w:r>
+        <w:rPr>
+          <w:rFonts w:ascii="Consolas" w:eastAsia="Times New Roman" w:hAnsi="Consolas" w:cs="Times New Roman"/>
+          <w:color w:val="FFFFFF"/>
+          <w:sz w:val="21"/>
+          <w:szCs w:val="21"/>
+        </w:rPr>
+        <w:t>log</w:t>
+      </w:r>
+      <w:r>
+        <w:rPr>
+          <w:rFonts w:ascii="Consolas" w:eastAsia="Times New Roman" w:hAnsi="Consolas" w:cs="Times New Roman"/>
+          <w:color w:val="E85D7F"/>
+          <w:sz w:val="21"/>
+          <w:szCs w:val="21"/>
+        </w:rPr>
+        <w:t>(</w:t>
+      </w:r>
+      <w:proofErr w:type="gramEnd"/>
+      <w:r>
+        <w:rPr>
+          <w:rFonts w:ascii="Consolas" w:eastAsia="Times New Roman" w:hAnsi="Consolas" w:cs="Times New Roman"/>
+          <w:color w:val="FFE083"/>
+          <w:sz w:val="21"/>
+          <w:szCs w:val="21"/>
+        </w:rPr>
+        <w:t>'I will use my magnifying glass.'</w:t>
+      </w:r>
+      <w:r>
+        <w:rPr>
+          <w:rFonts w:ascii="Consolas" w:eastAsia="Times New Roman" w:hAnsi="Consolas" w:cs="Times New Roman"/>
+          <w:color w:val="E85D7F"/>
+          <w:sz w:val="21"/>
+          <w:szCs w:val="21"/>
+        </w:rPr>
+        <w:t>)</w:t>
+      </w:r>
+    </w:p>
+    <w:p>
+      <w:pPr>
+        <w:shd w:val="clear" w:color="auto" w:fill="1E1E1E"/>
+        <w:spacing w:after="0" w:line="360" w:lineRule="atLeast"/>
+        <w:rPr>
+          <w:rFonts w:ascii="Consolas" w:eastAsia="Times New Roman" w:hAnsi="Consolas" w:cs="Times New Roman"/>
+          <w:color w:val="FFFFFF"/>
+          <w:sz w:val="21"/>
+          <w:szCs w:val="21"/>
+        </w:rPr>
+      </w:pPr>
+      <w:r>
+        <w:rPr>
+          <w:rFonts w:ascii="Consolas" w:eastAsia="Times New Roman" w:hAnsi="Consolas" w:cs="Times New Roman"/>
+          <w:color w:val="E85D7F"/>
+          <w:sz w:val="21"/>
+          <w:szCs w:val="21"/>
+        </w:rPr>
+        <w:t>}</w:t>
+      </w:r>
+    </w:p>
+    <w:p>
+      <w:pPr>
+        <w:shd w:val="clear" w:color="auto" w:fill="1E1E1E"/>
+        <w:spacing w:after="0" w:line="360" w:lineRule="atLeast"/>
+        <w:rPr>
+          <w:rFonts w:ascii="Consolas" w:eastAsia="Times New Roman" w:hAnsi="Consolas" w:cs="Times New Roman"/>
+          <w:color w:val="FFFFFF"/>
+          <w:sz w:val="21"/>
+          <w:szCs w:val="21"/>
+        </w:rPr>
+      </w:pPr>
+    </w:p>
+    <w:p>
+      <w:pPr>
+        <w:shd w:val="clear" w:color="auto" w:fill="1E1E1E"/>
+        <w:spacing w:after="0" w:line="360" w:lineRule="atLeast"/>
+        <w:rPr>
+          <w:rFonts w:ascii="Consolas" w:eastAsia="Times New Roman" w:hAnsi="Consolas" w:cs="Times New Roman"/>
+          <w:color w:val="FFFFFF"/>
+          <w:sz w:val="21"/>
+          <w:szCs w:val="21"/>
+        </w:rPr>
+      </w:pPr>
+      <w:r>
+        <w:rPr>
+          <w:rFonts w:ascii="Consolas" w:eastAsia="Times New Roman" w:hAnsi="Consolas" w:cs="Times New Roman"/>
+          <w:color w:val="B3CCFF"/>
+          <w:sz w:val="21"/>
+          <w:szCs w:val="21"/>
+        </w:rPr>
+        <w:t>function</w:t>
+      </w:r>
+      <w:r>
+        <w:rPr>
+          <w:rFonts w:ascii="Consolas" w:eastAsia="Times New Roman" w:hAnsi="Consolas" w:cs="Times New Roman"/>
+          <w:color w:val="FFFFFF"/>
+          <w:sz w:val="21"/>
+          <w:szCs w:val="21"/>
+        </w:rPr>
+        <w:t> </w:t>
+      </w:r>
+      <w:proofErr w:type="spellStart"/>
+      <w:proofErr w:type="gramStart"/>
+      <w:r>
+        <w:rPr>
+          <w:rFonts w:ascii="Consolas" w:eastAsia="Times New Roman" w:hAnsi="Consolas" w:cs="Times New Roman"/>
+          <w:color w:val="FFFFFF"/>
+          <w:sz w:val="21"/>
+          <w:szCs w:val="21"/>
+        </w:rPr>
+        <w:t>determineCulprit</w:t>
+      </w:r>
+      <w:proofErr w:type="spellEnd"/>
+      <w:r>
+        <w:rPr>
+          <w:rFonts w:ascii="Consolas" w:eastAsia="Times New Roman" w:hAnsi="Consolas" w:cs="Times New Roman"/>
+          <w:color w:val="E85D7F"/>
+          <w:sz w:val="21"/>
+          <w:szCs w:val="21"/>
+        </w:rPr>
+        <w:t>(</w:t>
+      </w:r>
+      <w:proofErr w:type="gramEnd"/>
+      <w:r>
+        <w:rPr>
+          <w:rFonts w:ascii="Consolas" w:eastAsia="Times New Roman" w:hAnsi="Consolas" w:cs="Times New Roman"/>
+          <w:color w:val="E85D7F"/>
+          <w:sz w:val="21"/>
+          <w:szCs w:val="21"/>
+        </w:rPr>
+        <w:t>){</w:t>
+      </w:r>
+    </w:p>
+    <w:p>
+      <w:pPr>
+        <w:shd w:val="clear" w:color="auto" w:fill="1E1E1E"/>
+        <w:spacing w:after="0" w:line="360" w:lineRule="atLeast"/>
+        <w:rPr>
+          <w:rFonts w:ascii="Consolas" w:eastAsia="Times New Roman" w:hAnsi="Consolas" w:cs="Times New Roman"/>
+          <w:color w:val="FFFFFF"/>
+          <w:sz w:val="21"/>
+          <w:szCs w:val="21"/>
+        </w:rPr>
+      </w:pPr>
+      <w:r>
+        <w:rPr>
+          <w:rFonts w:ascii="Consolas" w:eastAsia="Times New Roman" w:hAnsi="Consolas" w:cs="Times New Roman"/>
+          <w:color w:val="FFFFFF"/>
+          <w:sz w:val="21"/>
+          <w:szCs w:val="21"/>
+        </w:rPr>
+        <w:t>  </w:t>
+      </w:r>
+      <w:r>
+        <w:rPr>
+          <w:rFonts w:ascii="Consolas" w:eastAsia="Times New Roman" w:hAnsi="Consolas" w:cs="Times New Roman"/>
+          <w:color w:val="B3CCFF"/>
+          <w:sz w:val="21"/>
+          <w:szCs w:val="21"/>
+        </w:rPr>
+        <w:t>return</w:t>
+      </w:r>
+      <w:r>
+        <w:rPr>
+          <w:rFonts w:ascii="Consolas" w:eastAsia="Times New Roman" w:hAnsi="Consolas" w:cs="Times New Roman"/>
+          <w:color w:val="FFFFFF"/>
+          <w:sz w:val="21"/>
+          <w:szCs w:val="21"/>
+        </w:rPr>
+        <w:t> </w:t>
+      </w:r>
+      <w:proofErr w:type="spellStart"/>
+      <w:r>
+        <w:rPr>
+          <w:rFonts w:ascii="Consolas" w:eastAsia="Times New Roman" w:hAnsi="Consolas" w:cs="Times New Roman"/>
+          <w:color w:val="E85D7F"/>
+          <w:sz w:val="21"/>
+          <w:szCs w:val="21"/>
+        </w:rPr>
+        <w:t>Math.</w:t>
+      </w:r>
+      <w:r>
+        <w:rPr>
+          <w:rFonts w:ascii="Consolas" w:eastAsia="Times New Roman" w:hAnsi="Consolas" w:cs="Times New Roman"/>
+          <w:color w:val="FFFFFF"/>
+          <w:sz w:val="21"/>
+          <w:szCs w:val="21"/>
+        </w:rPr>
+        <w:t>floor</w:t>
+      </w:r>
+      <w:proofErr w:type="spellEnd"/>
+      <w:r>
+        <w:rPr>
+          <w:rFonts w:ascii="Consolas" w:eastAsia="Times New Roman" w:hAnsi="Consolas" w:cs="Times New Roman"/>
+          <w:color w:val="E85D7F"/>
+          <w:sz w:val="21"/>
+          <w:szCs w:val="21"/>
+        </w:rPr>
+        <w:t>(</w:t>
+      </w:r>
+      <w:proofErr w:type="spellStart"/>
+      <w:r>
+        <w:rPr>
+          <w:rFonts w:ascii="Consolas" w:eastAsia="Times New Roman" w:hAnsi="Consolas" w:cs="Times New Roman"/>
+          <w:color w:val="E85D7F"/>
+          <w:sz w:val="21"/>
+          <w:szCs w:val="21"/>
+        </w:rPr>
+        <w:t>Math.</w:t>
+      </w:r>
+      <w:r>
+        <w:rPr>
+          <w:rFonts w:ascii="Consolas" w:eastAsia="Times New Roman" w:hAnsi="Consolas" w:cs="Times New Roman"/>
+          <w:color w:val="FFFFFF"/>
+          <w:sz w:val="21"/>
+          <w:szCs w:val="21"/>
+        </w:rPr>
+        <w:t>random</w:t>
+      </w:r>
+      <w:proofErr w:type="spellEnd"/>
+      <w:proofErr w:type="gramStart"/>
+      <w:r>
+        <w:rPr>
+          <w:rFonts w:ascii="Consolas" w:eastAsia="Times New Roman" w:hAnsi="Consolas" w:cs="Times New Roman"/>
+          <w:color w:val="E85D7F"/>
+          <w:sz w:val="21"/>
+          <w:szCs w:val="21"/>
+        </w:rPr>
+        <w:t>()*</w:t>
+      </w:r>
+      <w:proofErr w:type="gramEnd"/>
+      <w:r>
+        <w:rPr>
+          <w:rFonts w:ascii="Consolas" w:eastAsia="Times New Roman" w:hAnsi="Consolas" w:cs="Times New Roman"/>
+          <w:color w:val="E85D7F"/>
+          <w:sz w:val="21"/>
+          <w:szCs w:val="21"/>
+        </w:rPr>
+        <w:t>2+1)</w:t>
+      </w:r>
+    </w:p>
+    <w:p>
+      <w:pPr>
+        <w:shd w:val="clear" w:color="auto" w:fill="1E1E1E"/>
+        <w:spacing w:after="0" w:line="360" w:lineRule="atLeast"/>
+        <w:rPr>
+          <w:rFonts w:ascii="Consolas" w:eastAsia="Times New Roman" w:hAnsi="Consolas" w:cs="Times New Roman"/>
+          <w:color w:val="FFFFFF"/>
+          <w:sz w:val="21"/>
+          <w:szCs w:val="21"/>
+        </w:rPr>
+      </w:pPr>
+      <w:r>
+        <w:rPr>
+          <w:rFonts w:ascii="Consolas" w:eastAsia="Times New Roman" w:hAnsi="Consolas" w:cs="Times New Roman"/>
+          <w:color w:val="E85D7F"/>
+          <w:sz w:val="21"/>
+          <w:szCs w:val="21"/>
+        </w:rPr>
+        <w:t>}</w:t>
+      </w:r>
+    </w:p>
+    <w:p>
+      <w:pPr>
+        <w:shd w:val="clear" w:color="auto" w:fill="1E1E1E"/>
+        <w:spacing w:after="0" w:line="360" w:lineRule="atLeast"/>
+        <w:rPr>
+          <w:rFonts w:ascii="Consolas" w:eastAsia="Times New Roman" w:hAnsi="Consolas" w:cs="Times New Roman"/>
+          <w:color w:val="FFFFFF"/>
+          <w:sz w:val="21"/>
+          <w:szCs w:val="21"/>
+        </w:rPr>
+      </w:pPr>
+    </w:p>
+    <w:p>
+      <w:pPr>
+        <w:shd w:val="clear" w:color="auto" w:fill="1E1E1E"/>
+        <w:spacing w:after="0" w:line="360" w:lineRule="atLeast"/>
+        <w:rPr>
+          <w:rFonts w:ascii="Consolas" w:eastAsia="Times New Roman" w:hAnsi="Consolas" w:cs="Times New Roman"/>
+          <w:color w:val="FFFFFF"/>
+          <w:sz w:val="21"/>
+          <w:szCs w:val="21"/>
+        </w:rPr>
+      </w:pPr>
+      <w:r>
+        <w:rPr>
+          <w:rFonts w:ascii="Consolas" w:eastAsia="Times New Roman" w:hAnsi="Consolas" w:cs="Times New Roman"/>
+          <w:color w:val="B3CCFF"/>
+          <w:sz w:val="21"/>
+          <w:szCs w:val="21"/>
+        </w:rPr>
+        <w:t>function</w:t>
+      </w:r>
+      <w:r>
+        <w:rPr>
+          <w:rFonts w:ascii="Consolas" w:eastAsia="Times New Roman" w:hAnsi="Consolas" w:cs="Times New Roman"/>
+          <w:color w:val="FFFFFF"/>
+          <w:sz w:val="21"/>
+          <w:szCs w:val="21"/>
+        </w:rPr>
+        <w:t> </w:t>
+      </w:r>
+      <w:proofErr w:type="gramStart"/>
+      <w:r>
+        <w:rPr>
+          <w:rFonts w:ascii="Consolas" w:eastAsia="Times New Roman" w:hAnsi="Consolas" w:cs="Times New Roman"/>
+          <w:color w:val="FFFFFF"/>
+          <w:sz w:val="21"/>
+          <w:szCs w:val="21"/>
+        </w:rPr>
+        <w:t>doSleuthing</w:t>
+      </w:r>
+      <w:r>
+        <w:rPr>
+          <w:rFonts w:ascii="Consolas" w:eastAsia="Times New Roman" w:hAnsi="Consolas" w:cs="Times New Roman"/>
+          <w:color w:val="E85D7F"/>
+          <w:sz w:val="21"/>
+          <w:szCs w:val="21"/>
+        </w:rPr>
+        <w:t>(</w:t>
+      </w:r>
+      <w:proofErr w:type="gramEnd"/>
+      <w:r>
+        <w:rPr>
+          <w:rFonts w:ascii="Consolas" w:eastAsia="Times New Roman" w:hAnsi="Consolas" w:cs="Times New Roman"/>
+          <w:color w:val="FFFFFF"/>
+          <w:sz w:val="21"/>
+          <w:szCs w:val="21"/>
+        </w:rPr>
+        <w:t>numberOfClues</w:t>
+      </w:r>
+      <w:r>
+        <w:rPr>
+          <w:rFonts w:ascii="Consolas" w:eastAsia="Times New Roman" w:hAnsi="Consolas" w:cs="Times New Roman"/>
+          <w:color w:val="E85D7F"/>
+          <w:sz w:val="21"/>
+          <w:szCs w:val="21"/>
+        </w:rPr>
+        <w:t>:</w:t>
+      </w:r>
+      <w:r>
+        <w:rPr>
+          <w:rFonts w:ascii="Consolas" w:eastAsia="Times New Roman" w:hAnsi="Consolas" w:cs="Times New Roman"/>
+          <w:color w:val="B3CCFF"/>
+          <w:sz w:val="21"/>
+          <w:szCs w:val="21"/>
+        </w:rPr>
+        <w:t>number</w:t>
+      </w:r>
+      <w:r>
+        <w:rPr>
+          <w:rFonts w:ascii="Consolas" w:eastAsia="Times New Roman" w:hAnsi="Consolas" w:cs="Times New Roman"/>
+          <w:color w:val="E85D7F"/>
+          <w:sz w:val="21"/>
+          <w:szCs w:val="21"/>
+        </w:rPr>
+        <w:t>,</w:t>
+      </w:r>
+      <w:r>
+        <w:rPr>
+          <w:rFonts w:ascii="Consolas" w:eastAsia="Times New Roman" w:hAnsi="Consolas" w:cs="Times New Roman"/>
+          <w:color w:val="FFFFFF"/>
+          <w:sz w:val="21"/>
+          <w:szCs w:val="21"/>
+        </w:rPr>
+        <w:t> clue1</w:t>
+      </w:r>
+      <w:r>
+        <w:rPr>
+          <w:rFonts w:ascii="Consolas" w:eastAsia="Times New Roman" w:hAnsi="Consolas" w:cs="Times New Roman"/>
+          <w:color w:val="E85D7F"/>
+          <w:sz w:val="21"/>
+          <w:szCs w:val="21"/>
+        </w:rPr>
+        <w:t>:</w:t>
+      </w:r>
+      <w:r>
+        <w:rPr>
+          <w:rFonts w:ascii="Consolas" w:eastAsia="Times New Roman" w:hAnsi="Consolas" w:cs="Times New Roman"/>
+          <w:color w:val="B3CCFF"/>
+          <w:sz w:val="21"/>
+          <w:szCs w:val="21"/>
+        </w:rPr>
+        <w:t>string</w:t>
+      </w:r>
+      <w:r>
+        <w:rPr>
+          <w:rFonts w:ascii="Consolas" w:eastAsia="Times New Roman" w:hAnsi="Consolas" w:cs="Times New Roman"/>
+          <w:color w:val="E85D7F"/>
+          <w:sz w:val="21"/>
+          <w:szCs w:val="21"/>
+        </w:rPr>
+        <w:t>,</w:t>
+      </w:r>
+      <w:r>
+        <w:rPr>
+          <w:rFonts w:ascii="Consolas" w:eastAsia="Times New Roman" w:hAnsi="Consolas" w:cs="Times New Roman"/>
+          <w:color w:val="FFFFFF"/>
+          <w:sz w:val="21"/>
+          <w:szCs w:val="21"/>
+        </w:rPr>
+        <w:t> clue2</w:t>
+      </w:r>
+      <w:r>
+        <w:rPr>
+          <w:rFonts w:ascii="Consolas" w:eastAsia="Times New Roman" w:hAnsi="Consolas" w:cs="Times New Roman"/>
+          <w:color w:val="E85D7F"/>
+          <w:sz w:val="21"/>
+          <w:szCs w:val="21"/>
+        </w:rPr>
+        <w:t>:</w:t>
+      </w:r>
+      <w:r>
+        <w:rPr>
+          <w:rFonts w:ascii="Consolas" w:eastAsia="Times New Roman" w:hAnsi="Consolas" w:cs="Times New Roman"/>
+          <w:color w:val="B3CCFF"/>
+          <w:sz w:val="21"/>
+          <w:szCs w:val="21"/>
+        </w:rPr>
+        <w:t>string</w:t>
+      </w:r>
+      <w:r>
+        <w:rPr>
+          <w:rFonts w:ascii="Consolas" w:eastAsia="Times New Roman" w:hAnsi="Consolas" w:cs="Times New Roman"/>
+          <w:color w:val="E85D7F"/>
+          <w:sz w:val="21"/>
+          <w:szCs w:val="21"/>
+        </w:rPr>
+        <w:t>,</w:t>
+      </w:r>
+      <w:r>
+        <w:rPr>
+          <w:rFonts w:ascii="Consolas" w:eastAsia="Times New Roman" w:hAnsi="Consolas" w:cs="Times New Roman"/>
+          <w:color w:val="FFFFFF"/>
+          <w:sz w:val="21"/>
+          <w:szCs w:val="21"/>
+        </w:rPr>
+        <w:t> suspect1</w:t>
+      </w:r>
+      <w:r>
+        <w:rPr>
+          <w:rFonts w:ascii="Consolas" w:eastAsia="Times New Roman" w:hAnsi="Consolas" w:cs="Times New Roman"/>
+          <w:color w:val="E85D7F"/>
+          <w:sz w:val="21"/>
+          <w:szCs w:val="21"/>
+        </w:rPr>
+        <w:t>:</w:t>
+      </w:r>
+      <w:r>
+        <w:rPr>
+          <w:rFonts w:ascii="Consolas" w:eastAsia="Times New Roman" w:hAnsi="Consolas" w:cs="Times New Roman"/>
+          <w:color w:val="B3CCFF"/>
+          <w:sz w:val="21"/>
+          <w:szCs w:val="21"/>
+        </w:rPr>
+        <w:t>string</w:t>
+      </w:r>
+      <w:r>
+        <w:rPr>
+          <w:rFonts w:ascii="Consolas" w:eastAsia="Times New Roman" w:hAnsi="Consolas" w:cs="Times New Roman"/>
+          <w:color w:val="E85D7F"/>
+          <w:sz w:val="21"/>
+          <w:szCs w:val="21"/>
+        </w:rPr>
+        <w:t>,</w:t>
+      </w:r>
+      <w:r>
+        <w:rPr>
+          <w:rFonts w:ascii="Consolas" w:eastAsia="Times New Roman" w:hAnsi="Consolas" w:cs="Times New Roman"/>
+          <w:color w:val="FFFFFF"/>
+          <w:sz w:val="21"/>
+          <w:szCs w:val="21"/>
+        </w:rPr>
+        <w:t> suspect2</w:t>
+      </w:r>
+      <w:r>
+        <w:rPr>
+          <w:rFonts w:ascii="Consolas" w:eastAsia="Times New Roman" w:hAnsi="Consolas" w:cs="Times New Roman"/>
+          <w:color w:val="E85D7F"/>
+          <w:sz w:val="21"/>
+          <w:szCs w:val="21"/>
+        </w:rPr>
+        <w:t>:</w:t>
+      </w:r>
+      <w:r>
+        <w:rPr>
+          <w:rFonts w:ascii="Consolas" w:eastAsia="Times New Roman" w:hAnsi="Consolas" w:cs="Times New Roman"/>
+          <w:color w:val="B3CCFF"/>
+          <w:sz w:val="21"/>
+          <w:szCs w:val="21"/>
+        </w:rPr>
+        <w:t>number</w:t>
+      </w:r>
+      <w:r>
+        <w:rPr>
+          <w:rFonts w:ascii="Consolas" w:eastAsia="Times New Roman" w:hAnsi="Consolas" w:cs="Times New Roman"/>
+          <w:color w:val="E85D7F"/>
+          <w:sz w:val="21"/>
+          <w:szCs w:val="21"/>
+        </w:rPr>
+        <w:t>):</w:t>
+      </w:r>
+      <w:r>
+        <w:rPr>
+          <w:rFonts w:ascii="Consolas" w:eastAsia="Times New Roman" w:hAnsi="Consolas" w:cs="Times New Roman"/>
+          <w:color w:val="B3CCFF"/>
+          <w:sz w:val="21"/>
+          <w:szCs w:val="21"/>
+        </w:rPr>
+        <w:t>void</w:t>
+      </w:r>
+      <w:r>
+        <w:rPr>
+          <w:rFonts w:ascii="Consolas" w:eastAsia="Times New Roman" w:hAnsi="Consolas" w:cs="Times New Roman"/>
+          <w:color w:val="E85D7F"/>
+          <w:sz w:val="21"/>
+          <w:szCs w:val="21"/>
+        </w:rPr>
+        <w:t>{</w:t>
+      </w:r>
+    </w:p>
+    <w:p>
+      <w:pPr>
+        <w:shd w:val="clear" w:color="auto" w:fill="1E1E1E"/>
+        <w:spacing w:after="0" w:line="360" w:lineRule="atLeast"/>
+        <w:rPr>
+          <w:rFonts w:ascii="Consolas" w:eastAsia="Times New Roman" w:hAnsi="Consolas" w:cs="Times New Roman"/>
+          <w:color w:val="FFFFFF"/>
+          <w:sz w:val="21"/>
+          <w:szCs w:val="21"/>
+        </w:rPr>
+      </w:pPr>
+      <w:r>
+        <w:rPr>
+          <w:rFonts w:ascii="Consolas" w:eastAsia="Times New Roman" w:hAnsi="Consolas" w:cs="Times New Roman"/>
+          <w:color w:val="FFFFFF"/>
+          <w:sz w:val="21"/>
+          <w:szCs w:val="21"/>
+        </w:rPr>
+        <w:t>  </w:t>
+      </w:r>
+      <w:proofErr w:type="gramStart"/>
+      <w:r>
+        <w:rPr>
+          <w:rFonts w:ascii="Consolas" w:eastAsia="Times New Roman" w:hAnsi="Consolas" w:cs="Times New Roman"/>
+          <w:color w:val="FFFFFF"/>
+          <w:sz w:val="21"/>
+          <w:szCs w:val="21"/>
+        </w:rPr>
+        <w:t>console</w:t>
+      </w:r>
+      <w:r>
+        <w:rPr>
+          <w:rFonts w:ascii="Consolas" w:eastAsia="Times New Roman" w:hAnsi="Consolas" w:cs="Times New Roman"/>
+          <w:color w:val="E85D7F"/>
+          <w:sz w:val="21"/>
+          <w:szCs w:val="21"/>
+        </w:rPr>
+        <w:t>.</w:t>
+      </w:r>
+      <w:r>
+        <w:rPr>
+          <w:rFonts w:ascii="Consolas" w:eastAsia="Times New Roman" w:hAnsi="Consolas" w:cs="Times New Roman"/>
+          <w:color w:val="FFFFFF"/>
+          <w:sz w:val="21"/>
+          <w:szCs w:val="21"/>
+        </w:rPr>
+        <w:t>log</w:t>
+      </w:r>
+      <w:r>
+        <w:rPr>
+          <w:rFonts w:ascii="Consolas" w:eastAsia="Times New Roman" w:hAnsi="Consolas" w:cs="Times New Roman"/>
+          <w:color w:val="E85D7F"/>
+          <w:sz w:val="21"/>
+          <w:szCs w:val="21"/>
+        </w:rPr>
+        <w:t>(</w:t>
+      </w:r>
+      <w:proofErr w:type="gramEnd"/>
+      <w:r>
+        <w:rPr>
+          <w:rFonts w:ascii="Consolas" w:eastAsia="Times New Roman" w:hAnsi="Consolas" w:cs="Times New Roman"/>
+          <w:color w:val="FFE083"/>
+          <w:sz w:val="21"/>
+          <w:szCs w:val="21"/>
+        </w:rPr>
+        <w:t>'I am a famous detective and I will solve the crime.'</w:t>
+      </w:r>
+      <w:r>
+        <w:rPr>
+          <w:rFonts w:ascii="Consolas" w:eastAsia="Times New Roman" w:hAnsi="Consolas" w:cs="Times New Roman"/>
+          <w:color w:val="E85D7F"/>
+          <w:sz w:val="21"/>
+          <w:szCs w:val="21"/>
+        </w:rPr>
+        <w:t>);</w:t>
+      </w:r>
+    </w:p>
+    <w:p>
+      <w:pPr>
+        <w:shd w:val="clear" w:color="auto" w:fill="1E1E1E"/>
+        <w:spacing w:after="0" w:line="360" w:lineRule="atLeast"/>
+        <w:rPr>
+          <w:rFonts w:ascii="Consolas" w:eastAsia="Times New Roman" w:hAnsi="Consolas" w:cs="Times New Roman"/>
+          <w:color w:val="FFFFFF"/>
+          <w:sz w:val="21"/>
+          <w:szCs w:val="21"/>
+        </w:rPr>
+      </w:pPr>
+      <w:r>
+        <w:rPr>
+          <w:rFonts w:ascii="Consolas" w:eastAsia="Times New Roman" w:hAnsi="Consolas" w:cs="Times New Roman"/>
+          <w:color w:val="FFFFFF"/>
+          <w:sz w:val="21"/>
+          <w:szCs w:val="21"/>
+        </w:rPr>
+        <w:t>  </w:t>
+      </w:r>
+      <w:r>
+        <w:rPr>
+          <w:rFonts w:ascii="Consolas" w:eastAsia="Times New Roman" w:hAnsi="Consolas" w:cs="Times New Roman"/>
+          <w:color w:val="B3CCFF"/>
+          <w:sz w:val="21"/>
+          <w:szCs w:val="21"/>
+        </w:rPr>
+        <w:t>let</w:t>
+      </w:r>
+      <w:r>
+        <w:rPr>
+          <w:rFonts w:ascii="Consolas" w:eastAsia="Times New Roman" w:hAnsi="Consolas" w:cs="Times New Roman"/>
+          <w:color w:val="FFFFFF"/>
+          <w:sz w:val="21"/>
+          <w:szCs w:val="21"/>
+        </w:rPr>
+        <w:t> </w:t>
+      </w:r>
+      <w:proofErr w:type="spellStart"/>
+      <w:r>
+        <w:rPr>
+          <w:rFonts w:ascii="Consolas" w:eastAsia="Times New Roman" w:hAnsi="Consolas" w:cs="Times New Roman"/>
+          <w:color w:val="FFFFFF"/>
+          <w:sz w:val="21"/>
+          <w:szCs w:val="21"/>
+        </w:rPr>
+        <w:t>unnecessaryVariable</w:t>
+      </w:r>
+      <w:proofErr w:type="spellEnd"/>
+      <w:r>
+        <w:rPr>
+          <w:rFonts w:ascii="Consolas" w:eastAsia="Times New Roman" w:hAnsi="Consolas" w:cs="Times New Roman"/>
+          <w:color w:val="FFFFFF"/>
+          <w:sz w:val="21"/>
+          <w:szCs w:val="21"/>
+        </w:rPr>
+        <w:t> </w:t>
+      </w:r>
+      <w:r>
+        <w:rPr>
+          <w:rFonts w:ascii="Consolas" w:eastAsia="Times New Roman" w:hAnsi="Consolas" w:cs="Times New Roman"/>
+          <w:color w:val="E85D7F"/>
+          <w:sz w:val="21"/>
+          <w:szCs w:val="21"/>
+        </w:rPr>
+        <w:t>=</w:t>
+      </w:r>
+      <w:r>
+        <w:rPr>
+          <w:rFonts w:ascii="Consolas" w:eastAsia="Times New Roman" w:hAnsi="Consolas" w:cs="Times New Roman"/>
+          <w:color w:val="FFFFFF"/>
+          <w:sz w:val="21"/>
+          <w:szCs w:val="21"/>
+        </w:rPr>
+        <w:t> </w:t>
+      </w:r>
+      <w:r>
+        <w:rPr>
+          <w:rFonts w:ascii="Consolas" w:eastAsia="Times New Roman" w:hAnsi="Consolas" w:cs="Times New Roman"/>
+          <w:color w:val="FFE083"/>
+          <w:sz w:val="21"/>
+          <w:szCs w:val="21"/>
+        </w:rPr>
+        <w:t>'Why is this here?'</w:t>
+      </w:r>
+    </w:p>
+    <w:p>
+      <w:pPr>
+        <w:shd w:val="clear" w:color="auto" w:fill="1E1E1E"/>
+        <w:spacing w:after="0" w:line="360" w:lineRule="atLeast"/>
+        <w:rPr>
+          <w:rFonts w:ascii="Consolas" w:eastAsia="Times New Roman" w:hAnsi="Consolas" w:cs="Times New Roman"/>
+          <w:color w:val="FFFFFF"/>
+          <w:sz w:val="21"/>
+          <w:szCs w:val="21"/>
+        </w:rPr>
+      </w:pPr>
+      <w:r>
+        <w:rPr>
+          <w:rFonts w:ascii="Consolas" w:eastAsia="Times New Roman" w:hAnsi="Consolas" w:cs="Times New Roman"/>
+          <w:color w:val="FFFFFF"/>
+          <w:sz w:val="21"/>
+          <w:szCs w:val="21"/>
+        </w:rPr>
+        <w:t>  </w:t>
+      </w:r>
+      <w:proofErr w:type="spellStart"/>
+      <w:r>
+        <w:rPr>
+          <w:rFonts w:ascii="Consolas" w:eastAsia="Times New Roman" w:hAnsi="Consolas" w:cs="Times New Roman"/>
+          <w:color w:val="FFFFFF"/>
+          <w:sz w:val="21"/>
+          <w:szCs w:val="21"/>
+        </w:rPr>
+        <w:t>unnecessaryVariable</w:t>
+      </w:r>
+      <w:proofErr w:type="spellEnd"/>
+      <w:r>
+        <w:rPr>
+          <w:rFonts w:ascii="Consolas" w:eastAsia="Times New Roman" w:hAnsi="Consolas" w:cs="Times New Roman"/>
+          <w:color w:val="E85D7F"/>
+          <w:sz w:val="21"/>
+          <w:szCs w:val="21"/>
+        </w:rPr>
+        <w:t>=</w:t>
+      </w:r>
+      <w:proofErr w:type="spellStart"/>
+      <w:proofErr w:type="gramStart"/>
+      <w:r>
+        <w:rPr>
+          <w:rFonts w:ascii="Consolas" w:eastAsia="Times New Roman" w:hAnsi="Consolas" w:cs="Times New Roman"/>
+          <w:color w:val="FFFFFF"/>
+          <w:sz w:val="21"/>
+          <w:szCs w:val="21"/>
+        </w:rPr>
+        <w:t>useMagnifyingGlass</w:t>
+      </w:r>
+      <w:proofErr w:type="spellEnd"/>
+      <w:r>
+        <w:rPr>
+          <w:rFonts w:ascii="Consolas" w:eastAsia="Times New Roman" w:hAnsi="Consolas" w:cs="Times New Roman"/>
+          <w:color w:val="E85D7F"/>
+          <w:sz w:val="21"/>
+          <w:szCs w:val="21"/>
+        </w:rPr>
+        <w:t>(</w:t>
+      </w:r>
+      <w:proofErr w:type="gramEnd"/>
+      <w:r>
+        <w:rPr>
+          <w:rFonts w:ascii="Consolas" w:eastAsia="Times New Roman" w:hAnsi="Consolas" w:cs="Times New Roman"/>
+          <w:color w:val="E85D7F"/>
+          <w:sz w:val="21"/>
+          <w:szCs w:val="21"/>
+        </w:rPr>
+        <w:t>);</w:t>
+      </w:r>
+    </w:p>
+    <w:p>
+      <w:pPr>
+        <w:shd w:val="clear" w:color="auto" w:fill="1E1E1E"/>
+        <w:spacing w:after="0" w:line="360" w:lineRule="atLeast"/>
+        <w:rPr>
+          <w:rFonts w:ascii="Consolas" w:eastAsia="Times New Roman" w:hAnsi="Consolas" w:cs="Times New Roman"/>
+          <w:color w:val="FFFFFF"/>
+          <w:sz w:val="21"/>
+          <w:szCs w:val="21"/>
+        </w:rPr>
+      </w:pPr>
+    </w:p>
+    <w:p>
+      <w:pPr>
+        <w:shd w:val="clear" w:color="auto" w:fill="1E1E1E"/>
+        <w:spacing w:after="0" w:line="360" w:lineRule="atLeast"/>
+        <w:rPr>
+          <w:rFonts w:ascii="Consolas" w:eastAsia="Times New Roman" w:hAnsi="Consolas" w:cs="Times New Roman"/>
+          <w:color w:val="FFFFFF"/>
+          <w:sz w:val="21"/>
+          <w:szCs w:val="21"/>
+        </w:rPr>
+      </w:pPr>
+      <w:r>
+        <w:rPr>
+          <w:rFonts w:ascii="Consolas" w:eastAsia="Times New Roman" w:hAnsi="Consolas" w:cs="Times New Roman"/>
+          <w:color w:val="FFFFFF"/>
+          <w:sz w:val="21"/>
+          <w:szCs w:val="21"/>
+        </w:rPr>
+        <w:t>  </w:t>
+      </w:r>
+      <w:proofErr w:type="gramStart"/>
+      <w:r>
+        <w:rPr>
+          <w:rFonts w:ascii="Consolas" w:eastAsia="Times New Roman" w:hAnsi="Consolas" w:cs="Times New Roman"/>
+          <w:color w:val="FFFFFF"/>
+          <w:sz w:val="21"/>
+          <w:szCs w:val="21"/>
+        </w:rPr>
+        <w:t>console</w:t>
+      </w:r>
+      <w:r>
+        <w:rPr>
+          <w:rFonts w:ascii="Consolas" w:eastAsia="Times New Roman" w:hAnsi="Consolas" w:cs="Times New Roman"/>
+          <w:color w:val="E85D7F"/>
+          <w:sz w:val="21"/>
+          <w:szCs w:val="21"/>
+        </w:rPr>
+        <w:t>.</w:t>
+      </w:r>
+      <w:r>
+        <w:rPr>
+          <w:rFonts w:ascii="Consolas" w:eastAsia="Times New Roman" w:hAnsi="Consolas" w:cs="Times New Roman"/>
+          <w:color w:val="FFFFFF"/>
+          <w:sz w:val="21"/>
+          <w:szCs w:val="21"/>
+        </w:rPr>
+        <w:t>log</w:t>
+      </w:r>
+      <w:r>
+        <w:rPr>
+          <w:rFonts w:ascii="Consolas" w:eastAsia="Times New Roman" w:hAnsi="Consolas" w:cs="Times New Roman"/>
+          <w:color w:val="E85D7F"/>
+          <w:sz w:val="21"/>
+          <w:szCs w:val="21"/>
+        </w:rPr>
+        <w:t>(</w:t>
+      </w:r>
+      <w:proofErr w:type="gramEnd"/>
+      <w:r>
+        <w:rPr>
+          <w:rFonts w:ascii="Consolas" w:eastAsia="Times New Roman" w:hAnsi="Consolas" w:cs="Times New Roman"/>
+          <w:color w:val="FFE083"/>
+          <w:sz w:val="21"/>
+          <w:szCs w:val="21"/>
+        </w:rPr>
+        <w:t>'Now I consider the first clue: '</w:t>
+      </w:r>
+      <w:r>
+        <w:rPr>
+          <w:rFonts w:ascii="Consolas" w:eastAsia="Times New Roman" w:hAnsi="Consolas" w:cs="Times New Roman"/>
+          <w:color w:val="E85D7F"/>
+          <w:sz w:val="21"/>
+          <w:szCs w:val="21"/>
+        </w:rPr>
+        <w:t>,</w:t>
+      </w:r>
+      <w:r>
+        <w:rPr>
+          <w:rFonts w:ascii="Consolas" w:eastAsia="Times New Roman" w:hAnsi="Consolas" w:cs="Times New Roman"/>
+          <w:color w:val="FFFFFF"/>
+          <w:sz w:val="21"/>
+          <w:szCs w:val="21"/>
+        </w:rPr>
+        <w:t>clue1</w:t>
+      </w:r>
+      <w:r>
+        <w:rPr>
+          <w:rFonts w:ascii="Consolas" w:eastAsia="Times New Roman" w:hAnsi="Consolas" w:cs="Times New Roman"/>
+          <w:color w:val="E85D7F"/>
+          <w:sz w:val="21"/>
+          <w:szCs w:val="21"/>
+        </w:rPr>
+        <w:t>);</w:t>
+      </w:r>
+    </w:p>
+    <w:p>
+      <w:pPr>
+        <w:shd w:val="clear" w:color="auto" w:fill="1E1E1E"/>
+        <w:spacing w:after="0" w:line="360" w:lineRule="atLeast"/>
+        <w:rPr>
+          <w:rFonts w:ascii="Consolas" w:eastAsia="Times New Roman" w:hAnsi="Consolas" w:cs="Times New Roman"/>
+          <w:color w:val="FFFFFF"/>
+          <w:sz w:val="21"/>
+          <w:szCs w:val="21"/>
+        </w:rPr>
+      </w:pPr>
+      <w:r>
+        <w:rPr>
+          <w:rFonts w:ascii="Consolas" w:eastAsia="Times New Roman" w:hAnsi="Consolas" w:cs="Times New Roman"/>
+          <w:color w:val="FFFFFF"/>
+          <w:sz w:val="21"/>
+          <w:szCs w:val="21"/>
+        </w:rPr>
+        <w:t>  </w:t>
+      </w:r>
+      <w:proofErr w:type="gramStart"/>
+      <w:r>
+        <w:rPr>
+          <w:rFonts w:ascii="Consolas" w:eastAsia="Times New Roman" w:hAnsi="Consolas" w:cs="Times New Roman"/>
+          <w:color w:val="FFFFFF"/>
+          <w:sz w:val="21"/>
+          <w:szCs w:val="21"/>
+        </w:rPr>
+        <w:t>console</w:t>
+      </w:r>
+      <w:r>
+        <w:rPr>
+          <w:rFonts w:ascii="Consolas" w:eastAsia="Times New Roman" w:hAnsi="Consolas" w:cs="Times New Roman"/>
+          <w:color w:val="E85D7F"/>
+          <w:sz w:val="21"/>
+          <w:szCs w:val="21"/>
+        </w:rPr>
+        <w:t>.</w:t>
+      </w:r>
+      <w:r>
+        <w:rPr>
+          <w:rFonts w:ascii="Consolas" w:eastAsia="Times New Roman" w:hAnsi="Consolas" w:cs="Times New Roman"/>
+          <w:color w:val="FFFFFF"/>
+          <w:sz w:val="21"/>
+          <w:szCs w:val="21"/>
+        </w:rPr>
+        <w:t>log</w:t>
+      </w:r>
+      <w:r>
+        <w:rPr>
+          <w:rFonts w:ascii="Consolas" w:eastAsia="Times New Roman" w:hAnsi="Consolas" w:cs="Times New Roman"/>
+          <w:color w:val="E85D7F"/>
+          <w:sz w:val="21"/>
+          <w:szCs w:val="21"/>
+        </w:rPr>
+        <w:t>(</w:t>
+      </w:r>
+      <w:proofErr w:type="gramEnd"/>
+      <w:r>
+        <w:rPr>
+          <w:rFonts w:ascii="Consolas" w:eastAsia="Times New Roman" w:hAnsi="Consolas" w:cs="Times New Roman"/>
+          <w:color w:val="FFE083"/>
+          <w:sz w:val="21"/>
+          <w:szCs w:val="21"/>
+        </w:rPr>
+        <w:t>'Now I consider the second clue: '</w:t>
+      </w:r>
+      <w:r>
+        <w:rPr>
+          <w:rFonts w:ascii="Consolas" w:eastAsia="Times New Roman" w:hAnsi="Consolas" w:cs="Times New Roman"/>
+          <w:color w:val="E85D7F"/>
+          <w:sz w:val="21"/>
+          <w:szCs w:val="21"/>
+        </w:rPr>
+        <w:t>,</w:t>
+      </w:r>
+      <w:r>
+        <w:rPr>
+          <w:rFonts w:ascii="Consolas" w:eastAsia="Times New Roman" w:hAnsi="Consolas" w:cs="Times New Roman"/>
+          <w:color w:val="FFFFFF"/>
+          <w:sz w:val="21"/>
+          <w:szCs w:val="21"/>
+        </w:rPr>
+        <w:t>clue1</w:t>
+      </w:r>
+      <w:r>
+        <w:rPr>
+          <w:rFonts w:ascii="Consolas" w:eastAsia="Times New Roman" w:hAnsi="Consolas" w:cs="Times New Roman"/>
+          <w:color w:val="E85D7F"/>
+          <w:sz w:val="21"/>
+          <w:szCs w:val="21"/>
+        </w:rPr>
+        <w:t>);</w:t>
+      </w:r>
+    </w:p>
+    <w:p>
+      <w:pPr>
+        <w:shd w:val="clear" w:color="auto" w:fill="1E1E1E"/>
+        <w:spacing w:after="0" w:line="360" w:lineRule="atLeast"/>
+        <w:rPr>
+          <w:rFonts w:ascii="Consolas" w:eastAsia="Times New Roman" w:hAnsi="Consolas" w:cs="Times New Roman"/>
+          <w:color w:val="FFFFFF"/>
+          <w:sz w:val="21"/>
+          <w:szCs w:val="21"/>
+        </w:rPr>
+      </w:pPr>
+    </w:p>
+    <w:p>
+      <w:pPr>
+        <w:shd w:val="clear" w:color="auto" w:fill="1E1E1E"/>
+        <w:spacing w:after="0" w:line="360" w:lineRule="atLeast"/>
+        <w:rPr>
+          <w:rFonts w:ascii="Consolas" w:eastAsia="Times New Roman" w:hAnsi="Consolas" w:cs="Times New Roman"/>
+          <w:color w:val="FFFFFF"/>
+          <w:sz w:val="21"/>
+          <w:szCs w:val="21"/>
+        </w:rPr>
+      </w:pPr>
+      <w:r>
+        <w:rPr>
+          <w:rFonts w:ascii="Consolas" w:eastAsia="Times New Roman" w:hAnsi="Consolas" w:cs="Times New Roman"/>
+          <w:color w:val="FFFFFF"/>
+          <w:sz w:val="21"/>
+          <w:szCs w:val="21"/>
+        </w:rPr>
+        <w:t>  </w:t>
+      </w:r>
+      <w:r>
+        <w:rPr>
+          <w:rFonts w:ascii="Consolas" w:eastAsia="Times New Roman" w:hAnsi="Consolas" w:cs="Times New Roman"/>
+          <w:color w:val="B3CCFF"/>
+          <w:sz w:val="21"/>
+          <w:szCs w:val="21"/>
+        </w:rPr>
+        <w:t>let</w:t>
+      </w:r>
+      <w:r>
+        <w:rPr>
+          <w:rFonts w:ascii="Consolas" w:eastAsia="Times New Roman" w:hAnsi="Consolas" w:cs="Times New Roman"/>
+          <w:color w:val="FFFFFF"/>
+          <w:sz w:val="21"/>
+          <w:szCs w:val="21"/>
+        </w:rPr>
+        <w:t> </w:t>
+      </w:r>
+      <w:proofErr w:type="spellStart"/>
+      <w:proofErr w:type="gramStart"/>
+      <w:r>
+        <w:rPr>
+          <w:rFonts w:ascii="Consolas" w:eastAsia="Times New Roman" w:hAnsi="Consolas" w:cs="Times New Roman"/>
+          <w:color w:val="FFFFFF"/>
+          <w:sz w:val="21"/>
+          <w:szCs w:val="21"/>
+        </w:rPr>
+        <w:t>culpritNumber</w:t>
+      </w:r>
+      <w:r>
+        <w:rPr>
+          <w:rFonts w:ascii="Consolas" w:eastAsia="Times New Roman" w:hAnsi="Consolas" w:cs="Times New Roman"/>
+          <w:color w:val="E85D7F"/>
+          <w:sz w:val="21"/>
+          <w:szCs w:val="21"/>
+        </w:rPr>
+        <w:t>:</w:t>
+      </w:r>
+      <w:r>
+        <w:rPr>
+          <w:rFonts w:ascii="Consolas" w:eastAsia="Times New Roman" w:hAnsi="Consolas" w:cs="Times New Roman"/>
+          <w:color w:val="B3CCFF"/>
+          <w:sz w:val="21"/>
+          <w:szCs w:val="21"/>
+        </w:rPr>
+        <w:t>string</w:t>
+      </w:r>
+      <w:proofErr w:type="spellEnd"/>
+      <w:proofErr w:type="gramEnd"/>
+      <w:r>
+        <w:rPr>
+          <w:rFonts w:ascii="Consolas" w:eastAsia="Times New Roman" w:hAnsi="Consolas" w:cs="Times New Roman"/>
+          <w:color w:val="FFFFFF"/>
+          <w:sz w:val="21"/>
+          <w:szCs w:val="21"/>
+        </w:rPr>
+        <w:t> </w:t>
+      </w:r>
+      <w:r>
+        <w:rPr>
+          <w:rFonts w:ascii="Consolas" w:eastAsia="Times New Roman" w:hAnsi="Consolas" w:cs="Times New Roman"/>
+          <w:color w:val="E85D7F"/>
+          <w:sz w:val="21"/>
+          <w:szCs w:val="21"/>
+        </w:rPr>
+        <w:t>=</w:t>
+      </w:r>
+      <w:r>
+        <w:rPr>
+          <w:rFonts w:ascii="Consolas" w:eastAsia="Times New Roman" w:hAnsi="Consolas" w:cs="Times New Roman"/>
+          <w:color w:val="FFFFFF"/>
+          <w:sz w:val="21"/>
+          <w:szCs w:val="21"/>
+        </w:rPr>
+        <w:t> </w:t>
+      </w:r>
+      <w:proofErr w:type="spellStart"/>
+      <w:r>
+        <w:rPr>
+          <w:rFonts w:ascii="Consolas" w:eastAsia="Times New Roman" w:hAnsi="Consolas" w:cs="Times New Roman"/>
+          <w:color w:val="FFFFFF"/>
+          <w:sz w:val="21"/>
+          <w:szCs w:val="21"/>
+        </w:rPr>
+        <w:t>determineCulprit</w:t>
+      </w:r>
+      <w:proofErr w:type="spellEnd"/>
+      <w:r>
+        <w:rPr>
+          <w:rFonts w:ascii="Consolas" w:eastAsia="Times New Roman" w:hAnsi="Consolas" w:cs="Times New Roman"/>
+          <w:color w:val="E85D7F"/>
+          <w:sz w:val="21"/>
+          <w:szCs w:val="21"/>
+        </w:rPr>
+        <w:t>();</w:t>
+      </w:r>
+    </w:p>
+    <w:p>
+      <w:pPr>
+        <w:shd w:val="clear" w:color="auto" w:fill="1E1E1E"/>
+        <w:spacing w:after="0" w:line="360" w:lineRule="atLeast"/>
+        <w:rPr>
+          <w:rFonts w:ascii="Consolas" w:eastAsia="Times New Roman" w:hAnsi="Consolas" w:cs="Times New Roman"/>
+          <w:color w:val="FFFFFF"/>
+          <w:sz w:val="21"/>
+          <w:szCs w:val="21"/>
+        </w:rPr>
+      </w:pPr>
+      <w:r>
+        <w:rPr>
+          <w:rFonts w:ascii="Consolas" w:eastAsia="Times New Roman" w:hAnsi="Consolas" w:cs="Times New Roman"/>
+          <w:color w:val="FFFFFF"/>
+          <w:sz w:val="21"/>
+          <w:szCs w:val="21"/>
+        </w:rPr>
+        <w:t>  </w:t>
+      </w:r>
+      <w:proofErr w:type="gramStart"/>
+      <w:r>
+        <w:rPr>
+          <w:rFonts w:ascii="Consolas" w:eastAsia="Times New Roman" w:hAnsi="Consolas" w:cs="Times New Roman"/>
+          <w:color w:val="FFFFFF"/>
+          <w:sz w:val="21"/>
+          <w:szCs w:val="21"/>
+        </w:rPr>
+        <w:t>console</w:t>
+      </w:r>
+      <w:r>
+        <w:rPr>
+          <w:rFonts w:ascii="Consolas" w:eastAsia="Times New Roman" w:hAnsi="Consolas" w:cs="Times New Roman"/>
+          <w:color w:val="E85D7F"/>
+          <w:sz w:val="21"/>
+          <w:szCs w:val="21"/>
+        </w:rPr>
+        <w:t>.</w:t>
+      </w:r>
+      <w:r>
+        <w:rPr>
+          <w:rFonts w:ascii="Consolas" w:eastAsia="Times New Roman" w:hAnsi="Consolas" w:cs="Times New Roman"/>
+          <w:color w:val="FFFFFF"/>
+          <w:sz w:val="21"/>
+          <w:szCs w:val="21"/>
+        </w:rPr>
+        <w:t>log</w:t>
+      </w:r>
+      <w:r>
+        <w:rPr>
+          <w:rFonts w:ascii="Consolas" w:eastAsia="Times New Roman" w:hAnsi="Consolas" w:cs="Times New Roman"/>
+          <w:color w:val="E85D7F"/>
+          <w:sz w:val="21"/>
+          <w:szCs w:val="21"/>
+        </w:rPr>
+        <w:t>(</w:t>
+      </w:r>
+      <w:proofErr w:type="gramEnd"/>
+      <w:r>
+        <w:rPr>
+          <w:rFonts w:ascii="Consolas" w:eastAsia="Times New Roman" w:hAnsi="Consolas" w:cs="Times New Roman"/>
+          <w:color w:val="FFE083"/>
+          <w:sz w:val="21"/>
+          <w:szCs w:val="21"/>
+        </w:rPr>
+        <w:t>'Now, I will return to you the culprit. There but for the grace of God go we.</w:t>
+      </w:r>
+      <w:proofErr w:type="gramStart"/>
+      <w:r>
+        <w:rPr>
+          <w:rFonts w:ascii="Consolas" w:eastAsia="Times New Roman" w:hAnsi="Consolas" w:cs="Times New Roman"/>
+          <w:color w:val="FFE083"/>
+          <w:sz w:val="21"/>
+          <w:szCs w:val="21"/>
+        </w:rPr>
+        <w:t>'</w:t>
+      </w:r>
+      <w:r>
+        <w:rPr>
+          <w:rFonts w:ascii="Consolas" w:eastAsia="Times New Roman" w:hAnsi="Consolas" w:cs="Times New Roman"/>
+          <w:color w:val="FFFFFF"/>
+          <w:sz w:val="21"/>
+          <w:szCs w:val="21"/>
+        </w:rPr>
+        <w:t> </w:t>
+      </w:r>
+      <w:r>
+        <w:rPr>
+          <w:rFonts w:ascii="Consolas" w:eastAsia="Times New Roman" w:hAnsi="Consolas" w:cs="Times New Roman"/>
+          <w:color w:val="E85D7F"/>
+          <w:sz w:val="21"/>
+          <w:szCs w:val="21"/>
+        </w:rPr>
+        <w:t>)</w:t>
+      </w:r>
+      <w:proofErr w:type="gramEnd"/>
+      <w:r>
+        <w:rPr>
+          <w:rFonts w:ascii="Consolas" w:eastAsia="Times New Roman" w:hAnsi="Consolas" w:cs="Times New Roman"/>
+          <w:color w:val="E85D7F"/>
+          <w:sz w:val="21"/>
+          <w:szCs w:val="21"/>
+        </w:rPr>
+        <w:t>;</w:t>
+      </w:r>
+    </w:p>
+    <w:p>
+      <w:pPr>
+        <w:shd w:val="clear" w:color="auto" w:fill="1E1E1E"/>
+        <w:spacing w:after="0" w:line="360" w:lineRule="atLeast"/>
+        <w:rPr>
+          <w:rFonts w:ascii="Consolas" w:eastAsia="Times New Roman" w:hAnsi="Consolas" w:cs="Times New Roman"/>
+          <w:color w:val="FFFFFF"/>
+          <w:sz w:val="21"/>
+          <w:szCs w:val="21"/>
+        </w:rPr>
+      </w:pPr>
+      <w:r>
+        <w:rPr>
+          <w:rFonts w:ascii="Consolas" w:eastAsia="Times New Roman" w:hAnsi="Consolas" w:cs="Times New Roman"/>
+          <w:color w:val="FFFFFF"/>
+          <w:sz w:val="21"/>
+          <w:szCs w:val="21"/>
+        </w:rPr>
+        <w:t>  </w:t>
+      </w:r>
+      <w:proofErr w:type="gramStart"/>
+      <w:r>
+        <w:rPr>
+          <w:rFonts w:ascii="Consolas" w:eastAsia="Times New Roman" w:hAnsi="Consolas" w:cs="Times New Roman"/>
+          <w:color w:val="B3CCFF"/>
+          <w:sz w:val="21"/>
+          <w:szCs w:val="21"/>
+        </w:rPr>
+        <w:t>if</w:t>
+      </w:r>
+      <w:r>
+        <w:rPr>
+          <w:rFonts w:ascii="Consolas" w:eastAsia="Times New Roman" w:hAnsi="Consolas" w:cs="Times New Roman"/>
+          <w:color w:val="E85D7F"/>
+          <w:sz w:val="21"/>
+          <w:szCs w:val="21"/>
+        </w:rPr>
+        <w:t>(</w:t>
+      </w:r>
+      <w:proofErr w:type="spellStart"/>
+      <w:proofErr w:type="gramEnd"/>
+      <w:r>
+        <w:rPr>
+          <w:rFonts w:ascii="Consolas" w:eastAsia="Times New Roman" w:hAnsi="Consolas" w:cs="Times New Roman"/>
+          <w:color w:val="FFFFFF"/>
+          <w:sz w:val="21"/>
+          <w:szCs w:val="21"/>
+        </w:rPr>
+        <w:t>culpritNumber</w:t>
+      </w:r>
+      <w:proofErr w:type="spellEnd"/>
+      <w:r>
+        <w:rPr>
+          <w:rFonts w:ascii="Consolas" w:eastAsia="Times New Roman" w:hAnsi="Consolas" w:cs="Times New Roman"/>
+          <w:color w:val="FFFFFF"/>
+          <w:sz w:val="21"/>
+          <w:szCs w:val="21"/>
+        </w:rPr>
+        <w:t> </w:t>
+      </w:r>
+      <w:r>
+        <w:rPr>
+          <w:rFonts w:ascii="Consolas" w:eastAsia="Times New Roman" w:hAnsi="Consolas" w:cs="Times New Roman"/>
+          <w:color w:val="E85D7F"/>
+          <w:sz w:val="21"/>
+          <w:szCs w:val="21"/>
+        </w:rPr>
+        <w:t>==</w:t>
+      </w:r>
+      <w:r>
+        <w:rPr>
+          <w:rFonts w:ascii="Consolas" w:eastAsia="Times New Roman" w:hAnsi="Consolas" w:cs="Times New Roman"/>
+          <w:color w:val="FFFFFF"/>
+          <w:sz w:val="21"/>
+          <w:szCs w:val="21"/>
+        </w:rPr>
+        <w:t> </w:t>
+      </w:r>
+      <w:r>
+        <w:rPr>
+          <w:rFonts w:ascii="Consolas" w:eastAsia="Times New Roman" w:hAnsi="Consolas" w:cs="Times New Roman"/>
+          <w:color w:val="E85D7F"/>
+          <w:sz w:val="21"/>
+          <w:szCs w:val="21"/>
+        </w:rPr>
+        <w:t>1)</w:t>
+      </w:r>
+      <w:r>
+        <w:rPr>
+          <w:rFonts w:ascii="Consolas" w:eastAsia="Times New Roman" w:hAnsi="Consolas" w:cs="Times New Roman"/>
+          <w:color w:val="FFFFFF"/>
+          <w:sz w:val="21"/>
+          <w:szCs w:val="21"/>
+        </w:rPr>
+        <w:t> </w:t>
+      </w:r>
+      <w:r>
+        <w:rPr>
+          <w:rFonts w:ascii="Consolas" w:eastAsia="Times New Roman" w:hAnsi="Consolas" w:cs="Times New Roman"/>
+          <w:color w:val="E85D7F"/>
+          <w:sz w:val="21"/>
+          <w:szCs w:val="21"/>
+        </w:rPr>
+        <w:t>{</w:t>
+      </w:r>
+      <w:r>
+        <w:rPr>
+          <w:rFonts w:ascii="Consolas" w:eastAsia="Times New Roman" w:hAnsi="Consolas" w:cs="Times New Roman"/>
+          <w:color w:val="B3CCFF"/>
+          <w:sz w:val="21"/>
+          <w:szCs w:val="21"/>
+        </w:rPr>
+        <w:t>return</w:t>
+      </w:r>
+      <w:r>
+        <w:rPr>
+          <w:rFonts w:ascii="Consolas" w:eastAsia="Times New Roman" w:hAnsi="Consolas" w:cs="Times New Roman"/>
+          <w:color w:val="E85D7F"/>
+          <w:sz w:val="21"/>
+          <w:szCs w:val="21"/>
+        </w:rPr>
+        <w:t>(</w:t>
+      </w:r>
+      <w:r>
+        <w:rPr>
+          <w:rFonts w:ascii="Consolas" w:eastAsia="Times New Roman" w:hAnsi="Consolas" w:cs="Times New Roman"/>
+          <w:color w:val="FFFFFF"/>
+          <w:sz w:val="21"/>
+          <w:szCs w:val="21"/>
+        </w:rPr>
+        <w:t>suspect1</w:t>
+      </w:r>
+      <w:r>
+        <w:rPr>
+          <w:rFonts w:ascii="Consolas" w:eastAsia="Times New Roman" w:hAnsi="Consolas" w:cs="Times New Roman"/>
+          <w:color w:val="E85D7F"/>
+          <w:sz w:val="21"/>
+          <w:szCs w:val="21"/>
+        </w:rPr>
+        <w:t>)}</w:t>
+      </w:r>
+    </w:p>
+    <w:p>
+      <w:pPr>
+        <w:shd w:val="clear" w:color="auto" w:fill="1E1E1E"/>
+        <w:spacing w:after="0" w:line="360" w:lineRule="atLeast"/>
+        <w:rPr>
+          <w:rFonts w:ascii="Consolas" w:eastAsia="Times New Roman" w:hAnsi="Consolas" w:cs="Times New Roman"/>
+          <w:color w:val="FFFFFF"/>
+          <w:sz w:val="21"/>
+          <w:szCs w:val="21"/>
+        </w:rPr>
+      </w:pPr>
+      <w:r>
+        <w:rPr>
+          <w:rFonts w:ascii="Consolas" w:eastAsia="Times New Roman" w:hAnsi="Consolas" w:cs="Times New Roman"/>
+          <w:color w:val="FFFFFF"/>
+          <w:sz w:val="21"/>
+          <w:szCs w:val="21"/>
+        </w:rPr>
+        <w:t>  </w:t>
+      </w:r>
+      <w:proofErr w:type="gramStart"/>
+      <w:r>
+        <w:rPr>
+          <w:rFonts w:ascii="Consolas" w:eastAsia="Times New Roman" w:hAnsi="Consolas" w:cs="Times New Roman"/>
+          <w:color w:val="B3CCFF"/>
+          <w:sz w:val="21"/>
+          <w:szCs w:val="21"/>
+        </w:rPr>
+        <w:t>if</w:t>
+      </w:r>
+      <w:r>
+        <w:rPr>
+          <w:rFonts w:ascii="Consolas" w:eastAsia="Times New Roman" w:hAnsi="Consolas" w:cs="Times New Roman"/>
+          <w:color w:val="E85D7F"/>
+          <w:sz w:val="21"/>
+          <w:szCs w:val="21"/>
+        </w:rPr>
+        <w:t>(</w:t>
+      </w:r>
+      <w:proofErr w:type="spellStart"/>
+      <w:proofErr w:type="gramEnd"/>
+      <w:r>
+        <w:rPr>
+          <w:rFonts w:ascii="Consolas" w:eastAsia="Times New Roman" w:hAnsi="Consolas" w:cs="Times New Roman"/>
+          <w:color w:val="FFFFFF"/>
+          <w:sz w:val="21"/>
+          <w:szCs w:val="21"/>
+        </w:rPr>
+        <w:t>culpritNumber</w:t>
+      </w:r>
+      <w:proofErr w:type="spellEnd"/>
+      <w:r>
+        <w:rPr>
+          <w:rFonts w:ascii="Consolas" w:eastAsia="Times New Roman" w:hAnsi="Consolas" w:cs="Times New Roman"/>
+          <w:color w:val="FFFFFF"/>
+          <w:sz w:val="21"/>
+          <w:szCs w:val="21"/>
+        </w:rPr>
+        <w:t> </w:t>
+      </w:r>
+      <w:r>
+        <w:rPr>
+          <w:rFonts w:ascii="Consolas" w:eastAsia="Times New Roman" w:hAnsi="Consolas" w:cs="Times New Roman"/>
+          <w:color w:val="E85D7F"/>
+          <w:sz w:val="21"/>
+          <w:szCs w:val="21"/>
+        </w:rPr>
+        <w:t>==</w:t>
+      </w:r>
+      <w:r>
+        <w:rPr>
+          <w:rFonts w:ascii="Consolas" w:eastAsia="Times New Roman" w:hAnsi="Consolas" w:cs="Times New Roman"/>
+          <w:color w:val="FFFFFF"/>
+          <w:sz w:val="21"/>
+          <w:szCs w:val="21"/>
+        </w:rPr>
+        <w:t> </w:t>
+      </w:r>
+      <w:r>
+        <w:rPr>
+          <w:rFonts w:ascii="Consolas" w:eastAsia="Times New Roman" w:hAnsi="Consolas" w:cs="Times New Roman"/>
+          <w:color w:val="E85D7F"/>
+          <w:sz w:val="21"/>
+          <w:szCs w:val="21"/>
+        </w:rPr>
+        <w:t>2)</w:t>
+      </w:r>
+      <w:r>
+        <w:rPr>
+          <w:rFonts w:ascii="Consolas" w:eastAsia="Times New Roman" w:hAnsi="Consolas" w:cs="Times New Roman"/>
+          <w:color w:val="FFFFFF"/>
+          <w:sz w:val="21"/>
+          <w:szCs w:val="21"/>
+        </w:rPr>
+        <w:t> </w:t>
+      </w:r>
+      <w:r>
+        <w:rPr>
+          <w:rFonts w:ascii="Consolas" w:eastAsia="Times New Roman" w:hAnsi="Consolas" w:cs="Times New Roman"/>
+          <w:color w:val="E85D7F"/>
+          <w:sz w:val="21"/>
+          <w:szCs w:val="21"/>
+        </w:rPr>
+        <w:t>{</w:t>
+      </w:r>
+      <w:r>
+        <w:rPr>
+          <w:rFonts w:ascii="Consolas" w:eastAsia="Times New Roman" w:hAnsi="Consolas" w:cs="Times New Roman"/>
+          <w:color w:val="B3CCFF"/>
+          <w:sz w:val="21"/>
+          <w:szCs w:val="21"/>
+        </w:rPr>
+        <w:t>return</w:t>
+      </w:r>
+      <w:r>
+        <w:rPr>
+          <w:rFonts w:ascii="Consolas" w:eastAsia="Times New Roman" w:hAnsi="Consolas" w:cs="Times New Roman"/>
+          <w:color w:val="E85D7F"/>
+          <w:sz w:val="21"/>
+          <w:szCs w:val="21"/>
+        </w:rPr>
+        <w:t>(</w:t>
+      </w:r>
+      <w:r>
+        <w:rPr>
+          <w:rFonts w:ascii="Consolas" w:eastAsia="Times New Roman" w:hAnsi="Consolas" w:cs="Times New Roman"/>
+          <w:color w:val="FFFFFF"/>
+          <w:sz w:val="21"/>
+          <w:szCs w:val="21"/>
+        </w:rPr>
+        <w:t>suspect2</w:t>
+      </w:r>
+      <w:r>
+        <w:rPr>
+          <w:rFonts w:ascii="Consolas" w:eastAsia="Times New Roman" w:hAnsi="Consolas" w:cs="Times New Roman"/>
+          <w:color w:val="E85D7F"/>
+          <w:sz w:val="21"/>
+          <w:szCs w:val="21"/>
+        </w:rPr>
+        <w:t>)}</w:t>
+      </w:r>
+    </w:p>
+    <w:p>
+      <w:pPr>
+        <w:shd w:val="clear" w:color="auto" w:fill="1E1E1E"/>
+        <w:spacing w:after="0" w:line="360" w:lineRule="atLeast"/>
+        <w:rPr>
+          <w:rFonts w:ascii="Consolas" w:eastAsia="Times New Roman" w:hAnsi="Consolas" w:cs="Times New Roman"/>
+          <w:color w:val="FFFFFF"/>
+          <w:sz w:val="21"/>
+          <w:szCs w:val="21"/>
+        </w:rPr>
+      </w:pPr>
+      <w:r>
+        <w:rPr>
+          <w:rFonts w:ascii="Consolas" w:eastAsia="Times New Roman" w:hAnsi="Consolas" w:cs="Times New Roman"/>
+          <w:color w:val="FFFFFF"/>
+          <w:sz w:val="21"/>
+          <w:szCs w:val="21"/>
+        </w:rPr>
+        <w:t>  </w:t>
+      </w:r>
+    </w:p>
+    <w:p>
+      <w:pPr>
+        <w:shd w:val="clear" w:color="auto" w:fill="1E1E1E"/>
+        <w:spacing w:after="0" w:line="360" w:lineRule="atLeast"/>
+        <w:rPr>
+          <w:rFonts w:ascii="Consolas" w:eastAsia="Times New Roman" w:hAnsi="Consolas" w:cs="Times New Roman"/>
+          <w:color w:val="FFFFFF"/>
+          <w:sz w:val="21"/>
+          <w:szCs w:val="21"/>
+        </w:rPr>
+      </w:pPr>
+      <w:r>
+        <w:rPr>
+          <w:rFonts w:ascii="Consolas" w:eastAsia="Times New Roman" w:hAnsi="Consolas" w:cs="Times New Roman"/>
+          <w:color w:val="FFFFFF"/>
+          <w:sz w:val="21"/>
+          <w:szCs w:val="21"/>
+        </w:rPr>
+        <w:t>  </w:t>
+      </w:r>
+      <w:r>
+        <w:rPr>
+          <w:rFonts w:ascii="Consolas" w:eastAsia="Times New Roman" w:hAnsi="Consolas" w:cs="Times New Roman"/>
+          <w:color w:val="B3CCFF"/>
+          <w:sz w:val="21"/>
+          <w:szCs w:val="21"/>
+        </w:rPr>
+        <w:t>return</w:t>
+      </w:r>
+      <w:r>
+        <w:rPr>
+          <w:rFonts w:ascii="Consolas" w:eastAsia="Times New Roman" w:hAnsi="Consolas" w:cs="Times New Roman"/>
+          <w:color w:val="FFFFFF"/>
+          <w:sz w:val="21"/>
+          <w:szCs w:val="21"/>
+        </w:rPr>
+        <w:t> </w:t>
+      </w:r>
+      <w:r>
+        <w:rPr>
+          <w:rFonts w:ascii="Consolas" w:eastAsia="Times New Roman" w:hAnsi="Consolas" w:cs="Times New Roman"/>
+          <w:color w:val="FFE083"/>
+          <w:sz w:val="21"/>
+          <w:szCs w:val="21"/>
+        </w:rPr>
+        <w:t>"I couldn't figure out who drank the priceless milk. :( :("</w:t>
+      </w:r>
+    </w:p>
+    <w:p>
+      <w:pPr>
+        <w:shd w:val="clear" w:color="auto" w:fill="1E1E1E"/>
+        <w:spacing w:after="0" w:line="360" w:lineRule="atLeast"/>
+        <w:rPr>
+          <w:rFonts w:ascii="Consolas" w:eastAsia="Times New Roman" w:hAnsi="Consolas" w:cs="Times New Roman"/>
+          <w:color w:val="FFFFFF"/>
+          <w:sz w:val="21"/>
+          <w:szCs w:val="21"/>
+        </w:rPr>
+      </w:pPr>
+      <w:r>
+        <w:rPr>
+          <w:rFonts w:ascii="Consolas" w:eastAsia="Times New Roman" w:hAnsi="Consolas" w:cs="Times New Roman"/>
+          <w:color w:val="E85D7F"/>
+          <w:sz w:val="21"/>
+          <w:szCs w:val="21"/>
+        </w:rPr>
+        <w:t>}</w:t>
+      </w:r>
+    </w:p>
+    <w:p>
+      <w:pPr>
+        <w:shd w:val="clear" w:color="auto" w:fill="1E1E1E"/>
+        <w:spacing w:after="0" w:line="360" w:lineRule="atLeast"/>
+        <w:rPr>
+          <w:rFonts w:ascii="Consolas" w:eastAsia="Times New Roman" w:hAnsi="Consolas" w:cs="Times New Roman"/>
+          <w:color w:val="FFFFFF"/>
+          <w:sz w:val="21"/>
+          <w:szCs w:val="21"/>
+        </w:rPr>
+      </w:pPr>
+    </w:p>
+    <w:p>
+      <w:pPr>
+        <w:shd w:val="clear" w:color="auto" w:fill="1E1E1E"/>
+        <w:spacing w:after="0" w:line="360" w:lineRule="atLeast"/>
+        <w:rPr>
+          <w:rFonts w:ascii="Consolas" w:eastAsia="Times New Roman" w:hAnsi="Consolas" w:cs="Times New Roman"/>
+          <w:color w:val="FFFFFF"/>
+          <w:sz w:val="21"/>
+          <w:szCs w:val="21"/>
+        </w:rPr>
+      </w:pPr>
+      <w:r>
+        <w:rPr>
+          <w:rFonts w:ascii="Consolas" w:eastAsia="Times New Roman" w:hAnsi="Consolas" w:cs="Times New Roman"/>
+          <w:color w:val="B3CCFF"/>
+          <w:sz w:val="21"/>
+          <w:szCs w:val="21"/>
+        </w:rPr>
+        <w:t>let</w:t>
+      </w:r>
+      <w:r>
+        <w:rPr>
+          <w:rFonts w:ascii="Consolas" w:eastAsia="Times New Roman" w:hAnsi="Consolas" w:cs="Times New Roman"/>
+          <w:color w:val="FFFFFF"/>
+          <w:sz w:val="21"/>
+          <w:szCs w:val="21"/>
+        </w:rPr>
+        <w:t> answer</w:t>
+      </w:r>
+      <w:r>
+        <w:rPr>
+          <w:rFonts w:ascii="Consolas" w:eastAsia="Times New Roman" w:hAnsi="Consolas" w:cs="Times New Roman"/>
+          <w:color w:val="E85D7F"/>
+          <w:sz w:val="21"/>
+          <w:szCs w:val="21"/>
+        </w:rPr>
+        <w:t>=3;</w:t>
+      </w:r>
+    </w:p>
+    <w:p>
+      <w:pPr>
+        <w:shd w:val="clear" w:color="auto" w:fill="1E1E1E"/>
+        <w:spacing w:after="0" w:line="360" w:lineRule="atLeast"/>
+        <w:rPr>
+          <w:rFonts w:ascii="Consolas" w:eastAsia="Times New Roman" w:hAnsi="Consolas" w:cs="Times New Roman"/>
+          <w:color w:val="FFFFFF"/>
+          <w:sz w:val="21"/>
+          <w:szCs w:val="21"/>
+        </w:rPr>
+      </w:pPr>
+    </w:p>
+    <w:p>
+      <w:pPr>
+        <w:shd w:val="clear" w:color="auto" w:fill="1E1E1E"/>
+        <w:spacing w:after="0" w:line="360" w:lineRule="atLeast"/>
+        <w:rPr>
+          <w:rFonts w:ascii="Consolas" w:eastAsia="Times New Roman" w:hAnsi="Consolas" w:cs="Times New Roman"/>
+          <w:color w:val="FFFFFF"/>
+          <w:sz w:val="21"/>
+          <w:szCs w:val="21"/>
+        </w:rPr>
+      </w:pPr>
+      <w:r>
+        <w:rPr>
+          <w:rFonts w:ascii="Consolas" w:eastAsia="Times New Roman" w:hAnsi="Consolas" w:cs="Times New Roman"/>
+          <w:color w:val="FFFFFF"/>
+          <w:sz w:val="21"/>
+          <w:szCs w:val="21"/>
+        </w:rPr>
+        <w:t>answer</w:t>
+      </w:r>
+      <w:r>
+        <w:rPr>
+          <w:rFonts w:ascii="Consolas" w:eastAsia="Times New Roman" w:hAnsi="Consolas" w:cs="Times New Roman"/>
+          <w:color w:val="E85D7F"/>
+          <w:sz w:val="21"/>
+          <w:szCs w:val="21"/>
+        </w:rPr>
+        <w:t>=</w:t>
+      </w:r>
+      <w:proofErr w:type="gramStart"/>
+      <w:r>
+        <w:rPr>
+          <w:rFonts w:ascii="Consolas" w:eastAsia="Times New Roman" w:hAnsi="Consolas" w:cs="Times New Roman"/>
+          <w:color w:val="FFFFFF"/>
+          <w:sz w:val="21"/>
+          <w:szCs w:val="21"/>
+        </w:rPr>
+        <w:t>doSleuthing</w:t>
+      </w:r>
+      <w:r>
+        <w:rPr>
+          <w:rFonts w:ascii="Consolas" w:eastAsia="Times New Roman" w:hAnsi="Consolas" w:cs="Times New Roman"/>
+          <w:color w:val="E85D7F"/>
+          <w:sz w:val="21"/>
+          <w:szCs w:val="21"/>
+        </w:rPr>
+        <w:t>(</w:t>
+      </w:r>
+      <w:proofErr w:type="gramEnd"/>
+      <w:r>
+        <w:rPr>
+          <w:rFonts w:ascii="Consolas" w:eastAsia="Times New Roman" w:hAnsi="Consolas" w:cs="Times New Roman"/>
+          <w:color w:val="FFE083"/>
+          <w:sz w:val="21"/>
+          <w:szCs w:val="21"/>
+        </w:rPr>
+        <w:t>'2'</w:t>
+      </w:r>
+      <w:r>
+        <w:rPr>
+          <w:rFonts w:ascii="Consolas" w:eastAsia="Times New Roman" w:hAnsi="Consolas" w:cs="Times New Roman"/>
+          <w:color w:val="E85D7F"/>
+          <w:sz w:val="21"/>
+          <w:szCs w:val="21"/>
+        </w:rPr>
+        <w:t>,</w:t>
+      </w:r>
+      <w:r>
+        <w:rPr>
+          <w:rFonts w:ascii="Consolas" w:eastAsia="Times New Roman" w:hAnsi="Consolas" w:cs="Times New Roman"/>
+          <w:color w:val="FFFFFF"/>
+          <w:sz w:val="21"/>
+          <w:szCs w:val="21"/>
+        </w:rPr>
+        <w:t> </w:t>
+      </w:r>
+      <w:r>
+        <w:rPr>
+          <w:rFonts w:ascii="Consolas" w:eastAsia="Times New Roman" w:hAnsi="Consolas" w:cs="Times New Roman"/>
+          <w:color w:val="FFE083"/>
+          <w:sz w:val="21"/>
+          <w:szCs w:val="21"/>
+        </w:rPr>
+        <w:t>'The parrot heard everything!'</w:t>
+      </w:r>
+      <w:r>
+        <w:rPr>
+          <w:rFonts w:ascii="Consolas" w:eastAsia="Times New Roman" w:hAnsi="Consolas" w:cs="Times New Roman"/>
+          <w:color w:val="E85D7F"/>
+          <w:sz w:val="21"/>
+          <w:szCs w:val="21"/>
+        </w:rPr>
+        <w:t>,</w:t>
+      </w:r>
+      <w:r>
+        <w:rPr>
+          <w:rFonts w:ascii="Consolas" w:eastAsia="Times New Roman" w:hAnsi="Consolas" w:cs="Times New Roman"/>
+          <w:color w:val="FFFFFF"/>
+          <w:sz w:val="21"/>
+          <w:szCs w:val="21"/>
+        </w:rPr>
+        <w:t> </w:t>
+      </w:r>
+      <w:r>
+        <w:rPr>
+          <w:rFonts w:ascii="Consolas" w:eastAsia="Times New Roman" w:hAnsi="Consolas" w:cs="Times New Roman"/>
+          <w:color w:val="FFE083"/>
+          <w:sz w:val="21"/>
+          <w:szCs w:val="21"/>
+        </w:rPr>
+        <w:t>'All the doors and windows were shut from the INSIDE.'</w:t>
+      </w:r>
+      <w:r>
+        <w:rPr>
+          <w:rFonts w:ascii="Consolas" w:eastAsia="Times New Roman" w:hAnsi="Consolas" w:cs="Times New Roman"/>
+          <w:color w:val="E85D7F"/>
+          <w:sz w:val="21"/>
+          <w:szCs w:val="21"/>
+        </w:rPr>
+        <w:t>,</w:t>
+      </w:r>
+      <w:r>
+        <w:rPr>
+          <w:rFonts w:ascii="Consolas" w:eastAsia="Times New Roman" w:hAnsi="Consolas" w:cs="Times New Roman"/>
+          <w:color w:val="FFFFFF"/>
+          <w:sz w:val="21"/>
+          <w:szCs w:val="21"/>
+        </w:rPr>
+        <w:t> </w:t>
+      </w:r>
+      <w:r>
+        <w:rPr>
+          <w:rFonts w:ascii="Consolas" w:eastAsia="Times New Roman" w:hAnsi="Consolas" w:cs="Times New Roman"/>
+          <w:color w:val="FFE083"/>
+          <w:sz w:val="21"/>
+          <w:szCs w:val="21"/>
+        </w:rPr>
+        <w:t>'Burglar Bob'</w:t>
+      </w:r>
+      <w:r>
+        <w:rPr>
+          <w:rFonts w:ascii="Consolas" w:eastAsia="Times New Roman" w:hAnsi="Consolas" w:cs="Times New Roman"/>
+          <w:color w:val="E85D7F"/>
+          <w:sz w:val="21"/>
+          <w:szCs w:val="21"/>
+        </w:rPr>
+        <w:t>,</w:t>
+      </w:r>
+      <w:r>
+        <w:rPr>
+          <w:rFonts w:ascii="Consolas" w:eastAsia="Times New Roman" w:hAnsi="Consolas" w:cs="Times New Roman"/>
+          <w:color w:val="FFFFFF"/>
+          <w:sz w:val="21"/>
+          <w:szCs w:val="21"/>
+        </w:rPr>
+        <w:t> </w:t>
+      </w:r>
+      <w:r>
+        <w:rPr>
+          <w:rFonts w:ascii="Consolas" w:eastAsia="Times New Roman" w:hAnsi="Consolas" w:cs="Times New Roman"/>
+          <w:color w:val="FFE083"/>
+          <w:sz w:val="21"/>
+          <w:szCs w:val="21"/>
+        </w:rPr>
+        <w:t>'Saint Sam'</w:t>
+      </w:r>
+      <w:r>
+        <w:rPr>
+          <w:rFonts w:ascii="Consolas" w:eastAsia="Times New Roman" w:hAnsi="Consolas" w:cs="Times New Roman"/>
+          <w:color w:val="E85D7F"/>
+          <w:sz w:val="21"/>
+          <w:szCs w:val="21"/>
+        </w:rPr>
+        <w:t>)</w:t>
+      </w:r>
+    </w:p>
+    <w:p>
+      <w:pPr>
+        <w:shd w:val="clear" w:color="auto" w:fill="1E1E1E"/>
+        <w:spacing w:after="0" w:line="360" w:lineRule="atLeast"/>
+        <w:rPr>
+          <w:rFonts w:ascii="Consolas" w:eastAsia="Times New Roman" w:hAnsi="Consolas" w:cs="Times New Roman"/>
+          <w:color w:val="FFFFFF"/>
+          <w:sz w:val="21"/>
+          <w:szCs w:val="21"/>
+        </w:rPr>
+      </w:pPr>
+    </w:p>
+    <w:p>
+      <w:pPr>
+        <w:shd w:val="clear" w:color="auto" w:fill="1E1E1E"/>
+        <w:spacing w:after="0" w:line="360" w:lineRule="atLeast"/>
+        <w:rPr>
+          <w:rFonts w:ascii="Consolas" w:eastAsia="Times New Roman" w:hAnsi="Consolas" w:cs="Times New Roman"/>
+          <w:color w:val="FFFFFF"/>
+          <w:sz w:val="21"/>
+          <w:szCs w:val="21"/>
+        </w:rPr>
+      </w:pPr>
+      <w:proofErr w:type="gramStart"/>
+      <w:r>
+        <w:rPr>
+          <w:rFonts w:ascii="Consolas" w:eastAsia="Times New Roman" w:hAnsi="Consolas" w:cs="Times New Roman"/>
+          <w:color w:val="FFFFFF"/>
+          <w:sz w:val="21"/>
+          <w:szCs w:val="21"/>
+        </w:rPr>
+        <w:t>console</w:t>
+      </w:r>
+      <w:r>
+        <w:rPr>
+          <w:rFonts w:ascii="Consolas" w:eastAsia="Times New Roman" w:hAnsi="Consolas" w:cs="Times New Roman"/>
+          <w:color w:val="E85D7F"/>
+          <w:sz w:val="21"/>
+          <w:szCs w:val="21"/>
+        </w:rPr>
+        <w:t>.</w:t>
+      </w:r>
+      <w:r>
+        <w:rPr>
+          <w:rFonts w:ascii="Consolas" w:eastAsia="Times New Roman" w:hAnsi="Consolas" w:cs="Times New Roman"/>
+          <w:color w:val="FFFFFF"/>
+          <w:sz w:val="21"/>
+          <w:szCs w:val="21"/>
+        </w:rPr>
+        <w:t>log</w:t>
+      </w:r>
+      <w:r>
+        <w:rPr>
+          <w:rFonts w:ascii="Consolas" w:eastAsia="Times New Roman" w:hAnsi="Consolas" w:cs="Times New Roman"/>
+          <w:color w:val="E85D7F"/>
+          <w:sz w:val="21"/>
+          <w:szCs w:val="21"/>
+        </w:rPr>
+        <w:t>(</w:t>
+      </w:r>
+      <w:proofErr w:type="gramEnd"/>
+      <w:r>
+        <w:rPr>
+          <w:rFonts w:ascii="Consolas" w:eastAsia="Times New Roman" w:hAnsi="Consolas" w:cs="Times New Roman"/>
+          <w:color w:val="FFE083"/>
+          <w:sz w:val="21"/>
+          <w:szCs w:val="21"/>
+        </w:rPr>
+        <w:t>'The culprit was none other than '</w:t>
+      </w:r>
+      <w:r>
+        <w:rPr>
+          <w:rFonts w:ascii="Consolas" w:eastAsia="Times New Roman" w:hAnsi="Consolas" w:cs="Times New Roman"/>
+          <w:color w:val="E85D7F"/>
+          <w:sz w:val="21"/>
+          <w:szCs w:val="21"/>
+        </w:rPr>
+        <w:t>,</w:t>
+      </w:r>
+      <w:r>
+        <w:rPr>
+          <w:rFonts w:ascii="Consolas" w:eastAsia="Times New Roman" w:hAnsi="Consolas" w:cs="Times New Roman"/>
+          <w:color w:val="FFFFFF"/>
+          <w:sz w:val="21"/>
+          <w:szCs w:val="21"/>
+        </w:rPr>
+        <w:t> answer</w:t>
+      </w:r>
+      <w:r>
+        <w:rPr>
+          <w:rFonts w:ascii="Consolas" w:eastAsia="Times New Roman" w:hAnsi="Consolas" w:cs="Times New Roman"/>
+          <w:color w:val="E85D7F"/>
+          <w:sz w:val="21"/>
+          <w:szCs w:val="21"/>
+        </w:rPr>
+        <w:t>,</w:t>
+      </w:r>
+      <w:r>
+        <w:rPr>
+          <w:rFonts w:ascii="Consolas" w:eastAsia="Times New Roman" w:hAnsi="Consolas" w:cs="Times New Roman"/>
+          <w:color w:val="FFFFFF"/>
+          <w:sz w:val="21"/>
+          <w:szCs w:val="21"/>
+        </w:rPr>
+        <w:t> </w:t>
+      </w:r>
+      <w:r>
+        <w:rPr>
+          <w:rFonts w:ascii="Consolas" w:eastAsia="Times New Roman" w:hAnsi="Consolas" w:cs="Times New Roman"/>
+          <w:color w:val="FFE083"/>
+          <w:sz w:val="21"/>
+          <w:szCs w:val="21"/>
+        </w:rPr>
+        <w:t>'!'</w:t>
+      </w:r>
+      <w:r>
+        <w:rPr>
+          <w:rFonts w:ascii="Consolas" w:eastAsia="Times New Roman" w:hAnsi="Consolas" w:cs="Times New Roman"/>
+          <w:color w:val="E85D7F"/>
+          <w:sz w:val="21"/>
+          <w:szCs w:val="21"/>
+        </w:rPr>
+        <w:t>);</w:t>
       </w:r>
     </w:p>
     <w:p/>

</xml_diff>